<commit_message>
actualizat documentul pentru licenta
</commit_message>
<xml_diff>
--- a/PDF Generator.docx
+++ b/PDF Generator.docx
@@ -2,6 +2,650 @@
 <file path=word/document.xml><?xml version="1.0" encoding="utf-8"?>
 <w:document xmlns:wpc="http://schemas.microsoft.com/office/word/2010/wordprocessingCanvas" xmlns:cx="http://schemas.microsoft.com/office/drawing/2014/chartex" xmlns:cx1="http://schemas.microsoft.com/office/drawing/2015/9/8/chartex" xmlns:cx2="http://schemas.microsoft.com/office/drawing/2015/10/21/chartex" xmlns:cx3="http://schemas.microsoft.com/office/drawing/2016/5/9/chartex" xmlns:cx4="http://schemas.microsoft.com/office/drawing/2016/5/10/chartex" xmlns:cx5="http://schemas.microsoft.com/office/drawing/2016/5/11/chartex" xmlns:cx6="http://schemas.microsoft.com/office/drawing/2016/5/12/chartex" xmlns:cx7="http://schemas.microsoft.com/office/drawing/2016/5/13/chartex" xmlns:cx8="http://schemas.microsoft.com/office/drawing/2016/5/14/chartex" xmlns:mc="http://schemas.openxmlformats.org/markup-compatibility/2006" xmlns:aink="http://schemas.microsoft.com/office/drawing/2016/ink" xmlns:am3d="http://schemas.microsoft.com/office/drawing/2017/model3d" xmlns:o="urn:schemas-microsoft-com:office:office" xmlns:r="http://schemas.openxmlformats.org/officeDocument/2006/relationships" xmlns:m="http://schemas.openxmlformats.org/officeDocument/2006/math" xmlns:v="urn:schemas-microsoft-com:vml" xmlns:wp14="http://schemas.microsoft.com/office/word/2010/wordprocessingDrawing" xmlns:wp="http://schemas.openxmlformats.org/drawingml/2006/wordprocessingDrawing" xmlns:w10="urn:schemas-microsoft-com:office:word" xmlns:w="http://schemas.openxmlformats.org/wordprocessingml/2006/main" xmlns:w14="http://schemas.microsoft.com/office/word/2010/wordml" xmlns:w15="http://schemas.microsoft.com/office/word/2012/wordml" xmlns:w16cex="http://schemas.microsoft.com/office/word/2018/wordml/cex" xmlns:w16cid="http://schemas.microsoft.com/office/word/2016/wordml/cid" xmlns:w16="http://schemas.microsoft.com/office/word/2018/wordml" xmlns:w16se="http://schemas.microsoft.com/office/word/2015/wordml/symex" xmlns:wpg="http://schemas.microsoft.com/office/word/2010/wordprocessingGroup" xmlns:wpi="http://schemas.microsoft.com/office/word/2010/wordprocessingInk" xmlns:wne="http://schemas.microsoft.com/office/word/2006/wordml" xmlns:wps="http://schemas.microsoft.com/office/word/2010/wordprocessingShape" mc:Ignorable="w14 w15 w16se w16cid w16 w16cex wp14">
   <w:body>
+    <w:p>
+      <w:pPr>
+        <w:pStyle w:val="Text"/>
+        <w:ind w:firstLine="0"/>
+        <w:jc w:val="left"/>
+        <w:rPr>
+          <w:bCs/>
+        </w:rPr>
+      </w:pPr>
+      <w:r>
+        <w:rPr>
+          <w:bCs/>
+        </w:rPr>
+        <w:t>PROGRAMUL DE STUDII:</w:t>
+      </w:r>
+      <w:r>
+        <w:rPr>
+          <w:bCs/>
+        </w:rPr>
+        <w:t xml:space="preserve"> </w:t>
+      </w:r>
+      <w:r>
+        <w:rPr>
+          <w:bCs/>
+        </w:rPr>
+        <w:t>Calculatoare şi Tehnologia Informaţiei</w:t>
+      </w:r>
+    </w:p>
+    <w:p>
+      <w:pPr>
+        <w:pStyle w:val="Text"/>
+      </w:pPr>
+    </w:p>
+    <w:p>
+      <w:pPr>
+        <w:pStyle w:val="Text"/>
+      </w:pPr>
+    </w:p>
+    <w:p>
+      <w:pPr>
+        <w:pStyle w:val="Text"/>
+      </w:pPr>
+    </w:p>
+    <w:p>
+      <w:pPr>
+        <w:pStyle w:val="Text"/>
+      </w:pPr>
+    </w:p>
+    <w:p>
+      <w:pPr>
+        <w:pStyle w:val="Text"/>
+      </w:pPr>
+    </w:p>
+    <w:p>
+      <w:pPr>
+        <w:pStyle w:val="Text"/>
+      </w:pPr>
+    </w:p>
+    <w:p>
+      <w:pPr>
+        <w:pStyle w:val="Text"/>
+      </w:pPr>
+    </w:p>
+    <w:p>
+      <w:pPr>
+        <w:pStyle w:val="Text"/>
+      </w:pPr>
+    </w:p>
+    <w:p>
+      <w:pPr>
+        <w:pStyle w:val="Text"/>
+      </w:pPr>
+    </w:p>
+    <w:p>
+      <w:pPr>
+        <w:pStyle w:val="Text"/>
+      </w:pPr>
+    </w:p>
+    <w:p>
+      <w:pPr>
+        <w:pStyle w:val="Text"/>
+      </w:pPr>
+    </w:p>
+    <w:p>
+      <w:pPr>
+        <w:pStyle w:val="Text"/>
+      </w:pPr>
+    </w:p>
+    <w:p>
+      <w:pPr>
+        <w:pStyle w:val="Text"/>
+      </w:pPr>
+    </w:p>
+    <w:p>
+      <w:pPr>
+        <w:pStyle w:val="Text"/>
+      </w:pPr>
+    </w:p>
+    <w:p>
+      <w:pPr>
+        <w:pStyle w:val="Text"/>
+      </w:pPr>
+    </w:p>
+    <w:p>
+      <w:pPr>
+        <w:pStyle w:val="Text"/>
+        <w:ind w:firstLine="0"/>
+        <w:jc w:val="center"/>
+        <w:rPr>
+          <w:b/>
+          <w:sz w:val="44"/>
+          <w:szCs w:val="44"/>
+        </w:rPr>
+      </w:pPr>
+      <w:r>
+        <w:rPr>
+          <w:b/>
+          <w:sz w:val="44"/>
+          <w:szCs w:val="44"/>
+        </w:rPr>
+        <w:t xml:space="preserve">Exportator </w:t>
+      </w:r>
+      <w:r>
+        <w:rPr>
+          <w:b/>
+          <w:sz w:val="44"/>
+          <w:szCs w:val="44"/>
+        </w:rPr>
+        <w:t>Adeverinte</w:t>
+      </w:r>
+    </w:p>
+    <w:p>
+      <w:pPr>
+        <w:pStyle w:val="Text"/>
+      </w:pPr>
+    </w:p>
+    <w:p>
+      <w:pPr>
+        <w:pStyle w:val="Text"/>
+      </w:pPr>
+    </w:p>
+    <w:p>
+      <w:pPr>
+        <w:pStyle w:val="Text"/>
+      </w:pPr>
+    </w:p>
+    <w:p>
+      <w:pPr>
+        <w:pStyle w:val="Text"/>
+      </w:pPr>
+    </w:p>
+    <w:p>
+      <w:pPr>
+        <w:pStyle w:val="Text"/>
+      </w:pPr>
+    </w:p>
+    <w:p>
+      <w:pPr>
+        <w:pStyle w:val="Text"/>
+      </w:pPr>
+    </w:p>
+    <w:p>
+      <w:pPr>
+        <w:pStyle w:val="Text"/>
+      </w:pPr>
+    </w:p>
+    <w:p>
+      <w:pPr>
+        <w:pStyle w:val="Text"/>
+      </w:pPr>
+    </w:p>
+    <w:p>
+      <w:pPr>
+        <w:pStyle w:val="Text"/>
+      </w:pPr>
+    </w:p>
+    <w:p>
+      <w:pPr>
+        <w:pStyle w:val="Text"/>
+      </w:pPr>
+    </w:p>
+    <w:p>
+      <w:pPr>
+        <w:pStyle w:val="Text"/>
+      </w:pPr>
+    </w:p>
+    <w:p>
+      <w:pPr>
+        <w:pStyle w:val="Text"/>
+      </w:pPr>
+    </w:p>
+    <w:p>
+      <w:pPr>
+        <w:pStyle w:val="Text"/>
+      </w:pPr>
+    </w:p>
+    <w:p>
+      <w:pPr>
+        <w:pStyle w:val="Text"/>
+      </w:pPr>
+    </w:p>
+    <w:p>
+      <w:pPr>
+        <w:pStyle w:val="Text"/>
+        <w:ind w:firstLine="0"/>
+        <w:jc w:val="left"/>
+        <w:rPr>
+          <w:bCs/>
+        </w:rPr>
+      </w:pPr>
+      <w:r>
+        <w:rPr>
+          <w:bCs/>
+        </w:rPr>
+        <w:t>Coordonator științific,</w:t>
+      </w:r>
+    </w:p>
+    <w:p>
+      <w:pPr>
+        <w:pStyle w:val="Text"/>
+        <w:ind w:firstLine="0"/>
+        <w:rPr>
+          <w:bCs/>
+        </w:rPr>
+      </w:pPr>
+      <w:r>
+        <w:rPr>
+          <w:bCs/>
+        </w:rPr>
+        <w:t>Prof. dr. ing. Luminita DUMITRIU</w:t>
+      </w:r>
+    </w:p>
+    <w:p>
+      <w:pPr>
+        <w:pStyle w:val="Text"/>
+        <w:ind w:firstLine="7371"/>
+      </w:pPr>
+      <w:r>
+        <w:t>Absolvent,</w:t>
+      </w:r>
+    </w:p>
+    <w:p>
+      <w:pPr>
+        <w:pStyle w:val="Text"/>
+        <w:ind w:firstLine="0"/>
+        <w:jc w:val="right"/>
+      </w:pPr>
+      <w:r>
+        <w:t>P</w:t>
+      </w:r>
+      <w:r>
+        <w:t>ricope</w:t>
+      </w:r>
+      <w:r>
+        <w:t xml:space="preserve"> </w:t>
+      </w:r>
+      <w:r>
+        <w:t>CONSTANTIN</w:t>
+      </w:r>
+    </w:p>
+    <w:p>
+      <w:pPr>
+        <w:pStyle w:val="Text"/>
+      </w:pPr>
+    </w:p>
+    <w:p>
+      <w:pPr>
+        <w:pStyle w:val="Text"/>
+      </w:pPr>
+    </w:p>
+    <w:p>
+      <w:pPr>
+        <w:pStyle w:val="Text"/>
+      </w:pPr>
+    </w:p>
+    <w:p>
+      <w:pPr>
+        <w:pStyle w:val="Text"/>
+      </w:pPr>
+    </w:p>
+    <w:p>
+      <w:pPr>
+        <w:pStyle w:val="Text"/>
+        <w:ind w:firstLine="0"/>
+        <w:jc w:val="center"/>
+      </w:pPr>
+      <w:r>
+        <w:t>Galați</w:t>
+      </w:r>
+    </w:p>
+    <w:p>
+      <w:pPr>
+        <w:pStyle w:val="Text"/>
+        <w:ind w:firstLine="0"/>
+        <w:jc w:val="center"/>
+      </w:pPr>
+      <w:r>
+        <w:t>Anul</w:t>
+      </w:r>
+      <w:r>
+        <w:t xml:space="preserve"> 2020</w:t>
+      </w:r>
+    </w:p>
+    <w:p>
+      <w:pPr>
+        <w:spacing w:after="0"/>
+        <w:rPr>
+          <w:rFonts w:ascii="Cambria" w:hAnsi="Cambria"/>
+          <w:sz w:val="24"/>
+          <w:szCs w:val="24"/>
+          <w:lang w:val="ro-RO"/>
+        </w:rPr>
+        <w:sectPr>
+          <w:pgSz w:w="11907" w:h="16839"/>
+          <w:pgMar w:top="1440" w:right="1440" w:bottom="1440" w:left="1440" w:header="454" w:footer="454" w:gutter="0"/>
+          <w:cols w:space="720"/>
+        </w:sectPr>
+      </w:pPr>
+    </w:p>
+    <w:p>
+      <w:pPr>
+        <w:pStyle w:val="Text"/>
+        <w:jc w:val="center"/>
+        <w:rPr>
+          <w:b/>
+        </w:rPr>
+      </w:pPr>
+    </w:p>
+    <w:p>
+      <w:pPr>
+        <w:rPr>
+          <w:rFonts w:ascii="Cambria" w:hAnsi="Cambria"/>
+          <w:b/>
+          <w:sz w:val="24"/>
+          <w:szCs w:val="24"/>
+          <w:lang w:val="ro-RO"/>
+        </w:rPr>
+      </w:pPr>
+    </w:p>
+    <w:p>
+      <w:pPr>
+        <w:pStyle w:val="Text"/>
+        <w:jc w:val="center"/>
+        <w:rPr>
+          <w:b/>
+        </w:rPr>
+      </w:pPr>
+      <w:r>
+        <w:rPr>
+          <w:b/>
+        </w:rPr>
+        <w:t>Rezumat</w:t>
+      </w:r>
+    </w:p>
+    <w:p/>
+    <w:p>
+      <w:pPr>
+        <w:pStyle w:val="Text"/>
+      </w:pPr>
+      <w:r>
+        <w:t xml:space="preserve">Ideea generală a acestui proiect este de a exporta adeverinte în diferite tipuri de format. Ca și format </w:t>
+      </w:r>
+      <w:r>
+        <w:t>v-om</w:t>
+      </w:r>
+      <w:r>
+        <w:t xml:space="preserve"> putea exporta adeverințe în PDF sau word iar adeverințele respective vor fi exportate din interfața web. Pentru interfața web vom face un sistem de autentificare astfel diferiti useri vor putea avea diferite permisiuni în funcție de tipul user ului. Vom porni de la un sistem de autentificare cu user și parolă, iar pe baza user lui și parol</w:t>
+      </w:r>
+      <w:r>
+        <w:t>ei</w:t>
+      </w:r>
+      <w:r>
+        <w:t xml:space="preserve"> se va </w:t>
+      </w:r>
+      <w:r>
+        <w:t>i</w:t>
+      </w:r>
+      <w:r>
+        <w:t xml:space="preserve">dentifica tipul de user și se încarcă o platformă aferentă tipului de user. Vor exista trei tipuri de user utilizator </w:t>
+      </w:r>
+      <w:r>
+        <w:t>m</w:t>
+      </w:r>
+      <w:r>
+        <w:t xml:space="preserve">aster utilizator administrator și utilizator final. Pentru utilizatorul </w:t>
+      </w:r>
+      <w:r>
+        <w:t>m</w:t>
+      </w:r>
+      <w:r>
+        <w:t xml:space="preserve">aster vom putea și vom avea acces la absolut toate serviciile oferite de această platformă inclusiv la o platformă care seteaza si administreaza noutăți de fapt aceasta va fi diferența principală între un utilizator Master și un utilizator administrator. Pentru un utilizator administrator vom avea dreptul de a creat </w:t>
+      </w:r>
+      <w:r>
+        <w:t>template-uri,</w:t>
+      </w:r>
+      <w:r>
+        <w:t xml:space="preserve"> de a crea utilizatori finali</w:t>
+      </w:r>
+      <w:r>
+        <w:t>,</w:t>
+      </w:r>
+      <w:r>
+        <w:t xml:space="preserve"> de a seta contul aferent business și de a exporta documente și adeverințe. Iar pentru un utilizator final dreptul acestuia este de a exporta doar adeverințe create de utilizatorul administratorul al utilizatorului final. Utilizatorul Master va avea posibilitatea de a crea template uri globale însemnând că aceste template uri vor putea și vor fi primele </w:t>
+      </w:r>
+      <w:r>
+        <w:t>t</w:t>
+      </w:r>
+      <w:r>
+        <w:t>empleuri afișate în momentul în care se creează un cont business administrat de către un utilizator administrator.</w:t>
+      </w:r>
+    </w:p>
+    <w:p>
+      <w:pPr>
+        <w:pStyle w:val="Text"/>
+        <w:rPr>
+          <w:b/>
+        </w:rPr>
+      </w:pPr>
+      <w:r>
+        <w:tab/>
+      </w:r>
+      <w:r>
+        <w:t>Scopul final al acestui proiect este de a genera documente și a adeverinte necesare în procesul de resurse umane pentru fiecare angajat în parte în mod automat astfel nu vor mai fi necesare vizitele la departamentul de resurse umane întrucât fiecare angajat va avea un cont de unde va putea exporta adeverința sau documentul necesar, în acest caz vom considera utilizatorul final ca fiind un angajat al unei companii iar administratorul va fi o persoană desemnată din partea departamentului de resurse umane pentru a administra toate documentele și adeverințile inclusiv și templete-urile pentru pentru generarea acestora.</w:t>
+      </w:r>
+      <w:r>
+        <w:t xml:space="preserve"> </w:t>
+      </w:r>
+      <w:r>
+        <w:t>Vom avea în vedere în crearea platformei o interfață cât mai ușor de utilizat cât și să fie intuitivă pentru fiecare utilizator în parte</w:t>
+      </w:r>
+      <w:r>
+        <w:br w:type="page"/>
+      </w:r>
+    </w:p>
+    <w:p>
+      <w:pPr>
+        <w:pStyle w:val="Heading1"/>
+      </w:pPr>
+      <w:bookmarkStart w:id="0" w:name="_Toc454462128"/>
+      <w:r>
+        <w:lastRenderedPageBreak/>
+        <w:t>Introducere</w:t>
+      </w:r>
+      <w:bookmarkEnd w:id="0"/>
+    </w:p>
+    <w:p>
+      <w:pPr>
+        <w:pStyle w:val="Text"/>
+      </w:pPr>
+      <w:r>
+        <w:t>Introducerea va fi limitată la maximum 2 pagini.</w:t>
+      </w:r>
+    </w:p>
+    <w:p>
+      <w:pPr>
+        <w:pStyle w:val="Text"/>
+      </w:pPr>
+      <w:r>
+        <w:t>Se vor arăta clar şi concis obiectivele și scopul proiectului/lucrării, problemele care au trebuit să fie analizate şi rezolvate în proiect/lucrare şi modul general de soluționare a acestora.</w:t>
+      </w:r>
+    </w:p>
+    <w:p>
+      <w:pPr>
+        <w:pStyle w:val="Text"/>
+      </w:pPr>
+      <w:r>
+        <w:t xml:space="preserve">Se vor face scurte referiri la măsura în care proiectul/lucrarea contribuie la rezolvarea sau îmbunătățirea problemelor, respectiv soluțiilor studiate. </w:t>
+      </w:r>
+    </w:p>
+    <w:p>
+      <w:pPr>
+        <w:pStyle w:val="Text"/>
+      </w:pPr>
+    </w:p>
+    <w:p>
+      <w:pPr>
+        <w:pStyle w:val="Text"/>
+      </w:pPr>
+      <w:r>
+        <w:t xml:space="preserve">În alegerea obiectivului acestui proiect am luat în considerare problemele care au fost în jurul meu și rezolvarea acestora cu ajutorul tehnologiei curente.In mod special mi a atras atentia departamentul de resurse umane care utilizează o grămadă de documente prin urmare și hârtie care nu este un aspect tocmai ecologic, în plus în afară de acest lucru distribuirea adeverințelor și documentelor necesare oricărui proces de resurse umane este un cost și un și un timp total neproductivă pentru orice angajat al departamentului de resurse umane timp care ar putea fi utilizat în celelalte procese de management al angajaților. </w:t>
+      </w:r>
+    </w:p>
+    <w:p>
+      <w:pPr>
+        <w:pStyle w:val="Text"/>
+      </w:pPr>
+      <w:r>
+        <w:t>Totodată utilizatorul principal al acestui proiect cunt firmele/societăților comerciale cu un număr limitat de angajati care nu își pot permite un departament de resurse umane abilitat și prin urmare administrarea acestor documente si adeverinte ar fi un stes și un cost suplimentar ne necesar.</w:t>
+      </w:r>
+      <w:r>
+        <w:t xml:space="preserve"> </w:t>
+      </w:r>
+      <w:r>
+        <w:t>Tocmai de aceea din contul administratorului este posibilă exportarea și generarea de documente word sau PDF pentru fiecare angajat al societății în cazul în care nu se dorește generarea de user și fiecare user să se logheze separat deși este posibil ca utilizatorul final să se logheze separat pentru a genera orice document necesar. Astăzi putem spune că avem o platformă care administrează atât generarea de documente cât și generarea de user pentru a avea acces la documentele aferente.</w:t>
+      </w:r>
+    </w:p>
+    <w:p>
+      <w:pPr>
+        <w:pStyle w:val="Text"/>
+        <w:ind w:firstLine="0"/>
+      </w:pPr>
+    </w:p>
+    <w:p>
+      <w:pPr>
+        <w:pStyle w:val="Text"/>
+        <w:ind w:firstLine="0"/>
+        <w:sectPr>
+          <w:pgSz w:w="11907" w:h="16839"/>
+          <w:pgMar w:top="1440" w:right="1440" w:bottom="1440" w:left="1440" w:header="680" w:footer="340" w:gutter="0"/>
+          <w:cols w:space="720"/>
+        </w:sectPr>
+      </w:pPr>
+    </w:p>
+    <w:p>
+      <w:pPr>
+        <w:rPr>
+          <w:rFonts w:ascii="Cambria" w:eastAsia="Times New Roman" w:hAnsi="Cambria" w:cs="Cambria,Bold"/>
+          <w:b/>
+          <w:bCs/>
+          <w:caps/>
+          <w:sz w:val="24"/>
+          <w:szCs w:val="24"/>
+          <w:lang w:val="ro-RO"/>
+        </w:rPr>
+      </w:pPr>
+    </w:p>
+    <w:p>
+      <w:pPr>
+        <w:pStyle w:val="Heading1"/>
+      </w:pPr>
+      <w:r>
+        <w:t>Capitolul 1. Denumirea capitolului</w:t>
+      </w:r>
+    </w:p>
+    <w:p>
+      <w:r>
+        <w:br w:type="page"/>
+      </w:r>
+    </w:p>
+    <w:p>
+      <w:pPr>
+        <w:pStyle w:val="Heading1"/>
+      </w:pPr>
+      <w:r>
+        <w:lastRenderedPageBreak/>
+        <w:t xml:space="preserve">Capitolul </w:t>
+      </w:r>
+      <w:r>
+        <w:t>2</w:t>
+      </w:r>
+      <w:r>
+        <w:t>. Denumirea capitolului</w:t>
+      </w:r>
+    </w:p>
+    <w:p>
+      <w:pPr>
+        <w:rPr>
+          <w:rFonts w:ascii="Cambria" w:eastAsia="Times New Roman" w:hAnsi="Cambria" w:cs="Cambria,Bold"/>
+          <w:b/>
+          <w:bCs/>
+          <w:caps/>
+          <w:sz w:val="24"/>
+          <w:szCs w:val="24"/>
+          <w:lang w:val="ro-RO"/>
+        </w:rPr>
+      </w:pPr>
+      <w:r>
+        <w:br w:type="page"/>
+      </w:r>
+    </w:p>
+    <w:p>
+      <w:pPr>
+        <w:pStyle w:val="Heading1"/>
+      </w:pPr>
+      <w:r>
+        <w:lastRenderedPageBreak/>
+        <w:t xml:space="preserve">Capitolul </w:t>
+      </w:r>
+      <w:r>
+        <w:t>3</w:t>
+      </w:r>
+      <w:r>
+        <w:t>. Denumirea capitolului</w:t>
+      </w:r>
+    </w:p>
+    <w:p>
+      <w:pPr>
+        <w:pStyle w:val="Heading1"/>
+      </w:pPr>
+    </w:p>
+    <w:p>
+      <w:pPr>
+        <w:rPr>
+          <w:rFonts w:ascii="Cambria" w:eastAsia="Times New Roman" w:hAnsi="Cambria" w:cs="Cambria,Bold"/>
+          <w:b/>
+          <w:bCs/>
+          <w:caps/>
+          <w:sz w:val="24"/>
+          <w:szCs w:val="24"/>
+          <w:lang w:val="ro-RO"/>
+        </w:rPr>
+      </w:pPr>
+      <w:r>
+        <w:br w:type="page"/>
+      </w:r>
+    </w:p>
+    <w:p>
+      <w:pPr>
+        <w:pStyle w:val="Heading1"/>
+      </w:pPr>
+      <w:r>
+        <w:lastRenderedPageBreak/>
+        <w:t xml:space="preserve">Capitolul </w:t>
+      </w:r>
+      <w:r>
+        <w:t>4</w:t>
+      </w:r>
+      <w:r>
+        <w:t>. Denumirea capitolului</w:t>
+      </w:r>
+    </w:p>
+    <w:p>
+      <w:pPr>
+        <w:pStyle w:val="Heading1"/>
+      </w:pPr>
+    </w:p>
+    <w:p>
+      <w:pPr>
+        <w:rPr>
+          <w:rFonts w:ascii="Cambria" w:eastAsia="Times New Roman" w:hAnsi="Cambria" w:cs="Cambria,Bold"/>
+          <w:b/>
+          <w:bCs/>
+          <w:caps/>
+          <w:sz w:val="24"/>
+          <w:szCs w:val="24"/>
+          <w:lang w:val="ro-RO"/>
+        </w:rPr>
+      </w:pPr>
+      <w:r>
+        <w:br w:type="page"/>
+      </w:r>
+    </w:p>
+    <w:p/>
+    <w:p/>
     <w:p>
       <w:r>
         <w:t xml:space="preserve">PDF Generator </w:t>
@@ -97,15 +741,7 @@
       </w:r>
       <w:proofErr w:type="spellEnd"/>
       <w:r>
-        <w:t xml:space="preserve"> de </w:t>
-      </w:r>
-      <w:proofErr w:type="gramStart"/>
-      <w:r>
-        <w:t>a</w:t>
-      </w:r>
-      <w:proofErr w:type="gramEnd"/>
-      <w:r>
-        <w:t xml:space="preserve"> </w:t>
+        <w:t xml:space="preserve"> de a </w:t>
       </w:r>
       <w:proofErr w:type="spellStart"/>
       <w:r>
@@ -287,12 +923,10 @@
         <w:t xml:space="preserve"> </w:t>
       </w:r>
       <w:proofErr w:type="spellStart"/>
-      <w:proofErr w:type="gramStart"/>
       <w:r>
         <w:t>templateuri,de</w:t>
       </w:r>
       <w:proofErr w:type="spellEnd"/>
-      <w:proofErr w:type="gramEnd"/>
       <w:r>
         <w:t xml:space="preserve"> a </w:t>
       </w:r>
@@ -406,51 +1040,205 @@
       </w:r>
       <w:proofErr w:type="spellEnd"/>
       <w:r>
+        <w:t xml:space="preserve"> de a </w:t>
+      </w:r>
+      <w:proofErr w:type="spellStart"/>
+      <w:r>
+        <w:t>accesa</w:t>
+      </w:r>
+      <w:proofErr w:type="spellEnd"/>
+      <w:r>
+        <w:t xml:space="preserve"> </w:t>
+      </w:r>
+      <w:proofErr w:type="spellStart"/>
+      <w:r>
+        <w:t>diferite</w:t>
+      </w:r>
+      <w:proofErr w:type="spellEnd"/>
+      <w:r>
+        <w:t xml:space="preserve"> </w:t>
+      </w:r>
+      <w:proofErr w:type="spellStart"/>
+      <w:r>
+        <w:t>adeverinte</w:t>
+      </w:r>
+      <w:proofErr w:type="spellEnd"/>
+      <w:r>
+        <w:t xml:space="preserve"> </w:t>
+      </w:r>
+      <w:proofErr w:type="spellStart"/>
+      <w:r>
+        <w:t>si</w:t>
+      </w:r>
+      <w:proofErr w:type="spellEnd"/>
+      <w:r>
+        <w:t xml:space="preserve"> de a le </w:t>
+      </w:r>
+      <w:proofErr w:type="spellStart"/>
+      <w:r>
+        <w:t>descarca</w:t>
+      </w:r>
+      <w:proofErr w:type="spellEnd"/>
+      <w:r>
+        <w:t xml:space="preserve"> in </w:t>
+      </w:r>
+      <w:proofErr w:type="spellStart"/>
+      <w:r>
+        <w:t>diferite</w:t>
+      </w:r>
+      <w:proofErr w:type="spellEnd"/>
+      <w:r>
+        <w:t xml:space="preserve"> </w:t>
+      </w:r>
+      <w:proofErr w:type="spellStart"/>
+      <w:r>
+        <w:t>formate</w:t>
+      </w:r>
+      <w:proofErr w:type="spellEnd"/>
+      <w:r>
+        <w:t>.</w:t>
+      </w:r>
+    </w:p>
+    <w:p/>
+    <w:p>
+      <w:proofErr w:type="spellStart"/>
+      <w:r>
+        <w:t>Templateuri</w:t>
+      </w:r>
+      <w:proofErr w:type="spellEnd"/>
+      <w:r>
+        <w:t xml:space="preserve"> :</w:t>
+      </w:r>
+    </w:p>
+    <w:p>
+      <w:r>
+        <w:t xml:space="preserve">Template ul </w:t>
+      </w:r>
+      <w:proofErr w:type="spellStart"/>
+      <w:r>
+        <w:t>este</w:t>
+      </w:r>
+      <w:proofErr w:type="spellEnd"/>
+      <w:r>
+        <w:t xml:space="preserve"> un document cu </w:t>
+      </w:r>
+      <w:proofErr w:type="spellStart"/>
+      <w:r>
+        <w:t>diferite</w:t>
+      </w:r>
+      <w:proofErr w:type="spellEnd"/>
+      <w:r>
+        <w:t xml:space="preserve"> </w:t>
+      </w:r>
+      <w:proofErr w:type="spellStart"/>
+      <w:r>
+        <w:t>campuri</w:t>
+      </w:r>
+      <w:proofErr w:type="spellEnd"/>
+      <w:r>
+        <w:t xml:space="preserve"> care se </w:t>
+      </w:r>
+      <w:proofErr w:type="spellStart"/>
+      <w:r>
+        <w:t>completeaza</w:t>
+      </w:r>
+      <w:proofErr w:type="spellEnd"/>
+      <w:r>
+        <w:t xml:space="preserve"> in mod automat </w:t>
+      </w:r>
+      <w:proofErr w:type="spellStart"/>
+      <w:r>
+        <w:t>interogand</w:t>
+      </w:r>
+      <w:proofErr w:type="spellEnd"/>
+      <w:r>
+        <w:t xml:space="preserve"> o </w:t>
+      </w:r>
+      <w:proofErr w:type="spellStart"/>
+      <w:r>
+        <w:t>anumita</w:t>
+      </w:r>
+      <w:proofErr w:type="spellEnd"/>
+      <w:r>
+        <w:t xml:space="preserve"> </w:t>
+      </w:r>
+      <w:proofErr w:type="spellStart"/>
+      <w:r>
+        <w:t>baza</w:t>
+      </w:r>
+      <w:proofErr w:type="spellEnd"/>
+      <w:r>
+        <w:t xml:space="preserve"> de date</w:t>
+      </w:r>
+      <w:r>
+        <w:t xml:space="preserve"> care </w:t>
+      </w:r>
+      <w:proofErr w:type="spellStart"/>
+      <w:r>
+        <w:t>ofera</w:t>
+      </w:r>
+      <w:proofErr w:type="spellEnd"/>
+      <w:r>
+        <w:t xml:space="preserve"> </w:t>
+      </w:r>
+      <w:proofErr w:type="spellStart"/>
+      <w:r>
+        <w:t>toate</w:t>
+      </w:r>
+      <w:proofErr w:type="spellEnd"/>
+      <w:r>
+        <w:t xml:space="preserve"> </w:t>
+      </w:r>
+      <w:proofErr w:type="spellStart"/>
+      <w:r>
+        <w:t>datele</w:t>
+      </w:r>
+      <w:proofErr w:type="spellEnd"/>
+      <w:r>
+        <w:t xml:space="preserve"> </w:t>
+      </w:r>
+      <w:proofErr w:type="spellStart"/>
+      <w:r>
+        <w:t>necesare</w:t>
+      </w:r>
+      <w:proofErr w:type="spellEnd"/>
+      <w:r>
+        <w:t>.</w:t>
+      </w:r>
+    </w:p>
+    <w:p>
+      <w:proofErr w:type="spellStart"/>
+      <w:r>
+        <w:t>Crearea</w:t>
+      </w:r>
+      <w:proofErr w:type="spellEnd"/>
+      <w:r>
         <w:t xml:space="preserve"> de </w:t>
       </w:r>
-      <w:proofErr w:type="gramStart"/>
-      <w:r>
-        <w:t>a</w:t>
-      </w:r>
-      <w:proofErr w:type="gramEnd"/>
-      <w:r>
-        <w:t xml:space="preserve"> </w:t>
-      </w:r>
-      <w:proofErr w:type="spellStart"/>
-      <w:r>
-        <w:t>accesa</w:t>
-      </w:r>
-      <w:proofErr w:type="spellEnd"/>
-      <w:r>
-        <w:t xml:space="preserve"> </w:t>
-      </w:r>
-      <w:proofErr w:type="spellStart"/>
-      <w:r>
-        <w:t>diferite</w:t>
-      </w:r>
-      <w:proofErr w:type="spellEnd"/>
-      <w:r>
-        <w:t xml:space="preserve"> </w:t>
-      </w:r>
-      <w:proofErr w:type="spellStart"/>
-      <w:r>
-        <w:t>adeverinte</w:t>
-      </w:r>
-      <w:proofErr w:type="spellEnd"/>
-      <w:r>
-        <w:t xml:space="preserve"> </w:t>
-      </w:r>
-      <w:proofErr w:type="spellStart"/>
-      <w:r>
-        <w:t>si</w:t>
-      </w:r>
-      <w:proofErr w:type="spellEnd"/>
-      <w:r>
-        <w:t xml:space="preserve"> de a le </w:t>
-      </w:r>
-      <w:proofErr w:type="spellStart"/>
-      <w:r>
-        <w:t>descarca</w:t>
+      <w:proofErr w:type="spellStart"/>
+      <w:r>
+        <w:t>templateuri</w:t>
+      </w:r>
+      <w:proofErr w:type="spellEnd"/>
+      <w:r>
+        <w:t xml:space="preserve"> :</w:t>
+      </w:r>
+    </w:p>
+    <w:p>
+      <w:pPr>
+        <w:ind w:firstLine="720"/>
+      </w:pPr>
+      <w:proofErr w:type="spellStart"/>
+      <w:r>
+        <w:t>Pentru</w:t>
+      </w:r>
+      <w:proofErr w:type="spellEnd"/>
+      <w:r>
+        <w:t xml:space="preserve"> a integra </w:t>
+      </w:r>
+      <w:proofErr w:type="spellStart"/>
+      <w:r>
+        <w:t>solutia</w:t>
       </w:r>
       <w:proofErr w:type="spellEnd"/>
       <w:r>
@@ -458,165 +1246,39 @@
       </w:r>
       <w:proofErr w:type="spellStart"/>
       <w:r>
-        <w:t>diferite</w:t>
-      </w:r>
-      <w:proofErr w:type="spellEnd"/>
-      <w:r>
-        <w:t xml:space="preserve"> </w:t>
-      </w:r>
-      <w:proofErr w:type="spellStart"/>
-      <w:r>
-        <w:t>formate</w:t>
-      </w:r>
-      <w:proofErr w:type="spellEnd"/>
-      <w:r>
-        <w:t>.</w:t>
-      </w:r>
-    </w:p>
-    <w:p/>
-    <w:p>
-      <w:proofErr w:type="spellStart"/>
-      <w:proofErr w:type="gramStart"/>
-      <w:r>
-        <w:t>Templateuri</w:t>
-      </w:r>
-      <w:proofErr w:type="spellEnd"/>
-      <w:r>
-        <w:t xml:space="preserve"> :</w:t>
-      </w:r>
-      <w:proofErr w:type="gramEnd"/>
-    </w:p>
-    <w:p>
-      <w:r>
-        <w:t xml:space="preserve">Template ul </w:t>
-      </w:r>
-      <w:proofErr w:type="spellStart"/>
-      <w:r>
-        <w:t>este</w:t>
-      </w:r>
-      <w:proofErr w:type="spellEnd"/>
-      <w:r>
-        <w:t xml:space="preserve"> un document cu </w:t>
-      </w:r>
-      <w:proofErr w:type="spellStart"/>
-      <w:r>
-        <w:t>diferite</w:t>
-      </w:r>
-      <w:proofErr w:type="spellEnd"/>
-      <w:r>
-        <w:t xml:space="preserve"> </w:t>
-      </w:r>
-      <w:proofErr w:type="spellStart"/>
-      <w:r>
-        <w:t>campuri</w:t>
-      </w:r>
-      <w:proofErr w:type="spellEnd"/>
-      <w:r>
-        <w:t xml:space="preserve"> care se </w:t>
-      </w:r>
-      <w:proofErr w:type="spellStart"/>
-      <w:r>
-        <w:t>completeaza</w:t>
-      </w:r>
-      <w:proofErr w:type="spellEnd"/>
-      <w:r>
-        <w:t xml:space="preserve"> in mod automat </w:t>
-      </w:r>
-      <w:proofErr w:type="spellStart"/>
-      <w:r>
-        <w:t>interogand</w:t>
-      </w:r>
-      <w:proofErr w:type="spellEnd"/>
-      <w:r>
-        <w:t xml:space="preserve"> o </w:t>
-      </w:r>
-      <w:proofErr w:type="spellStart"/>
-      <w:r>
-        <w:t>anumita</w:t>
-      </w:r>
-      <w:proofErr w:type="spellEnd"/>
-      <w:r>
-        <w:t xml:space="preserve"> </w:t>
-      </w:r>
-      <w:proofErr w:type="spellStart"/>
-      <w:r>
-        <w:t>baza</w:t>
-      </w:r>
-      <w:proofErr w:type="spellEnd"/>
-      <w:r>
-        <w:t xml:space="preserve"> de date</w:t>
-      </w:r>
+        <w:t>modul</w:t>
+      </w:r>
+      <w:proofErr w:type="spellEnd"/>
+      <w:r>
+        <w:t xml:space="preserve"> de </w:t>
+      </w:r>
+      <w:proofErr w:type="spellStart"/>
+      <w:r>
+        <w:t>lucru</w:t>
+      </w:r>
+      <w:proofErr w:type="spellEnd"/>
+      <w:r>
+        <w:t xml:space="preserve"> </w:t>
+      </w:r>
+      <w:proofErr w:type="spellStart"/>
+      <w:r>
+        <w:t>obisnuit</w:t>
+      </w:r>
+      <w:proofErr w:type="spellEnd"/>
+      <w:r>
+        <w:t xml:space="preserve"> al </w:t>
+      </w:r>
+      <w:proofErr w:type="spellStart"/>
+      <w:r>
+        <w:t>persoanelor</w:t>
+      </w:r>
+      <w:proofErr w:type="spellEnd"/>
       <w:r>
         <w:t xml:space="preserve"> care </w:t>
       </w:r>
       <w:proofErr w:type="spellStart"/>
       <w:r>
-        <w:t>ofera</w:t>
-      </w:r>
-      <w:proofErr w:type="spellEnd"/>
-      <w:r>
-        <w:t xml:space="preserve"> </w:t>
-      </w:r>
-      <w:proofErr w:type="spellStart"/>
-      <w:r>
-        <w:t>toate</w:t>
-      </w:r>
-      <w:proofErr w:type="spellEnd"/>
-      <w:r>
-        <w:t xml:space="preserve"> </w:t>
-      </w:r>
-      <w:proofErr w:type="spellStart"/>
-      <w:r>
-        <w:t>datele</w:t>
-      </w:r>
-      <w:proofErr w:type="spellEnd"/>
-      <w:r>
-        <w:t xml:space="preserve"> </w:t>
-      </w:r>
-      <w:proofErr w:type="spellStart"/>
-      <w:r>
-        <w:t>necesare</w:t>
-      </w:r>
-      <w:proofErr w:type="spellEnd"/>
-      <w:r>
-        <w:t>.</w:t>
-      </w:r>
-    </w:p>
-    <w:p>
-      <w:proofErr w:type="spellStart"/>
-      <w:r>
-        <w:t>Crearea</w:t>
-      </w:r>
-      <w:proofErr w:type="spellEnd"/>
-      <w:r>
-        <w:t xml:space="preserve"> de </w:t>
-      </w:r>
-      <w:proofErr w:type="spellStart"/>
-      <w:proofErr w:type="gramStart"/>
-      <w:r>
-        <w:t>templateuri</w:t>
-      </w:r>
-      <w:proofErr w:type="spellEnd"/>
-      <w:r>
-        <w:t xml:space="preserve"> :</w:t>
-      </w:r>
-      <w:proofErr w:type="gramEnd"/>
-    </w:p>
-    <w:p>
-      <w:pPr>
-        <w:ind w:firstLine="720"/>
-      </w:pPr>
-      <w:proofErr w:type="spellStart"/>
-      <w:r>
-        <w:t>Pentru</w:t>
-      </w:r>
-      <w:proofErr w:type="spellEnd"/>
-      <w:r>
-        <w:t xml:space="preserve"> a integra </w:t>
-      </w:r>
-      <w:proofErr w:type="spellStart"/>
-      <w:r>
-        <w:t>solutia</w:t>
+        <w:t>lucreaza</w:t>
       </w:r>
       <w:proofErr w:type="spellEnd"/>
       <w:r>
@@ -624,62 +1286,17 @@
       </w:r>
       <w:proofErr w:type="spellStart"/>
       <w:r>
-        <w:t>modul</w:t>
-      </w:r>
-      <w:proofErr w:type="spellEnd"/>
-      <w:r>
-        <w:t xml:space="preserve"> de </w:t>
-      </w:r>
-      <w:proofErr w:type="spellStart"/>
-      <w:r>
-        <w:t>lucru</w:t>
-      </w:r>
-      <w:proofErr w:type="spellEnd"/>
-      <w:r>
-        <w:t xml:space="preserve"> </w:t>
-      </w:r>
-      <w:proofErr w:type="spellStart"/>
-      <w:r>
-        <w:t>obisnuit</w:t>
-      </w:r>
-      <w:proofErr w:type="spellEnd"/>
-      <w:r>
-        <w:t xml:space="preserve"> al </w:t>
-      </w:r>
-      <w:proofErr w:type="spellStart"/>
-      <w:r>
-        <w:t>persoanelor</w:t>
-      </w:r>
-      <w:proofErr w:type="spellEnd"/>
-      <w:r>
-        <w:t xml:space="preserve"> care </w:t>
-      </w:r>
-      <w:proofErr w:type="spellStart"/>
-      <w:r>
-        <w:t>lucreaza</w:t>
-      </w:r>
-      <w:proofErr w:type="spellEnd"/>
-      <w:r>
-        <w:t xml:space="preserve"> in </w:t>
-      </w:r>
-      <w:proofErr w:type="spellStart"/>
-      <w:r>
         <w:t>departamentul</w:t>
       </w:r>
       <w:proofErr w:type="spellEnd"/>
       <w:r>
-        <w:t xml:space="preserve"> </w:t>
-      </w:r>
-      <w:proofErr w:type="gramStart"/>
-      <w:r>
-        <w:t xml:space="preserve">de  </w:t>
+        <w:t xml:space="preserve"> de  </w:t>
       </w:r>
       <w:proofErr w:type="spellStart"/>
       <w:r>
         <w:t>resurse</w:t>
       </w:r>
       <w:proofErr w:type="spellEnd"/>
-      <w:proofErr w:type="gramEnd"/>
       <w:r>
         <w:t xml:space="preserve"> </w:t>
       </w:r>
@@ -1086,10 +1703,7 @@
       </w:r>
       <w:proofErr w:type="spellEnd"/>
       <w:r>
-        <w:t xml:space="preserve"> administrator</w:t>
-      </w:r>
-      <w:r>
-        <w:t xml:space="preserve">: </w:t>
+        <w:t xml:space="preserve"> administrator: </w:t>
       </w:r>
     </w:p>
     <w:p>
@@ -1187,12 +1801,1017 @@
       <w:pPr>
         <w:ind w:left="720"/>
       </w:pPr>
-    </w:p>
-    <w:p>
-      <w:r>
+      <w:proofErr w:type="spellStart"/>
+      <w:r>
+        <w:lastRenderedPageBreak/>
+        <w:t>Aceasta</w:t>
+      </w:r>
+      <w:proofErr w:type="spellEnd"/>
+      <w:r>
+        <w:t xml:space="preserve"> </w:t>
+      </w:r>
+      <w:proofErr w:type="spellStart"/>
+      <w:r>
+        <w:t>va</w:t>
+      </w:r>
+      <w:proofErr w:type="spellEnd"/>
+      <w:r>
+        <w:t xml:space="preserve"> fi la </w:t>
+      </w:r>
+      <w:proofErr w:type="spellStart"/>
+      <w:r>
+        <w:t>fel</w:t>
+      </w:r>
+      <w:proofErr w:type="spellEnd"/>
+      <w:r>
+        <w:t xml:space="preserve"> </w:t>
+      </w:r>
+      <w:proofErr w:type="spellStart"/>
+      <w:r>
+        <w:t>pentru</w:t>
+      </w:r>
+      <w:proofErr w:type="spellEnd"/>
+      <w:r>
+        <w:t xml:space="preserve"> </w:t>
+      </w:r>
+      <w:proofErr w:type="spellStart"/>
+      <w:r>
+        <w:t>toti</w:t>
+      </w:r>
+      <w:proofErr w:type="spellEnd"/>
+      <w:r>
+        <w:t xml:space="preserve"> </w:t>
+      </w:r>
+      <w:proofErr w:type="spellStart"/>
+      <w:r>
+        <w:t>userii</w:t>
+      </w:r>
+      <w:proofErr w:type="spellEnd"/>
+      <w:r>
+        <w:t xml:space="preserve"> indifferent de </w:t>
+      </w:r>
+      <w:proofErr w:type="spellStart"/>
+      <w:r>
+        <w:t>tipul</w:t>
+      </w:r>
+      <w:proofErr w:type="spellEnd"/>
+      <w:r>
+        <w:t xml:space="preserve"> de user. </w:t>
+      </w:r>
+      <w:r>
+        <w:rPr>
+          <w:noProof/>
+        </w:rPr>
+        <w:drawing>
+          <wp:inline distT="0" distB="0" distL="0" distR="0" wp14:anchorId="0294CA6C" wp14:editId="212653FF">
+            <wp:extent cx="5934075" cy="3981450"/>
+            <wp:effectExtent l="0" t="0" r="9525" b="0"/>
+            <wp:docPr id="1" name="Picture 1"/>
+            <wp:cNvGraphicFramePr>
+              <a:graphicFrameLocks xmlns:a="http://schemas.openxmlformats.org/drawingml/2006/main" noChangeAspect="1"/>
+            </wp:cNvGraphicFramePr>
+            <a:graphic xmlns:a="http://schemas.openxmlformats.org/drawingml/2006/main">
+              <a:graphicData uri="http://schemas.openxmlformats.org/drawingml/2006/picture">
+                <pic:pic xmlns:pic="http://schemas.openxmlformats.org/drawingml/2006/picture">
+                  <pic:nvPicPr>
+                    <pic:cNvPr id="0" name="Picture 2"/>
+                    <pic:cNvPicPr>
+                      <a:picLocks noChangeAspect="1" noChangeArrowheads="1"/>
+                    </pic:cNvPicPr>
+                  </pic:nvPicPr>
+                  <pic:blipFill>
+                    <a:blip r:embed="rId8">
+                      <a:extLst>
+                        <a:ext uri="{28A0092B-C50C-407E-A947-70E740481C1C}">
+                          <a14:useLocalDpi xmlns:a14="http://schemas.microsoft.com/office/drawing/2010/main" val="0"/>
+                        </a:ext>
+                      </a:extLst>
+                    </a:blip>
+                    <a:srcRect/>
+                    <a:stretch>
+                      <a:fillRect/>
+                    </a:stretch>
+                  </pic:blipFill>
+                  <pic:spPr bwMode="auto">
+                    <a:xfrm>
+                      <a:off x="0" y="0"/>
+                      <a:ext cx="5934075" cy="3981450"/>
+                    </a:xfrm>
+                    <a:prstGeom prst="rect">
+                      <a:avLst/>
+                    </a:prstGeom>
+                    <a:noFill/>
+                    <a:ln>
+                      <a:noFill/>
+                    </a:ln>
+                  </pic:spPr>
+                </pic:pic>
+              </a:graphicData>
+            </a:graphic>
+          </wp:inline>
+        </w:drawing>
+      </w:r>
+    </w:p>
+    <w:p>
+      <w:pPr>
+        <w:ind w:left="720"/>
+      </w:pPr>
+    </w:p>
+    <w:p>
+      <w:r>
+        <w:lastRenderedPageBreak/>
         <w:tab/>
       </w:r>
-    </w:p>
+      <w:proofErr w:type="spellStart"/>
+      <w:r>
+        <w:t>Pagina</w:t>
+      </w:r>
+      <w:proofErr w:type="spellEnd"/>
+      <w:r>
+        <w:t xml:space="preserve"> </w:t>
+      </w:r>
+      <w:proofErr w:type="spellStart"/>
+      <w:r>
+        <w:t>principala</w:t>
+      </w:r>
+      <w:proofErr w:type="spellEnd"/>
+      <w:r>
+        <w:t xml:space="preserve"> administrator: </w:t>
+      </w:r>
+      <w:r>
+        <w:t>(</w:t>
+      </w:r>
+      <w:proofErr w:type="spellStart"/>
+      <w:r>
+        <w:t>este</w:t>
+      </w:r>
+      <w:proofErr w:type="spellEnd"/>
+      <w:r>
+        <w:t xml:space="preserve"> </w:t>
+      </w:r>
+      <w:proofErr w:type="spellStart"/>
+      <w:r>
+        <w:t>asemanatoare</w:t>
+      </w:r>
+      <w:proofErr w:type="spellEnd"/>
+      <w:r>
+        <w:t xml:space="preserve"> cu </w:t>
+      </w:r>
+      <w:proofErr w:type="spellStart"/>
+      <w:r>
+        <w:t>ceilalti</w:t>
+      </w:r>
+      <w:proofErr w:type="spellEnd"/>
+      <w:r>
+        <w:t xml:space="preserve"> user </w:t>
+      </w:r>
+      <w:proofErr w:type="spellStart"/>
+      <w:r>
+        <w:t>doar</w:t>
+      </w:r>
+      <w:proofErr w:type="spellEnd"/>
+      <w:r>
+        <w:t xml:space="preserve"> ca </w:t>
+      </w:r>
+      <w:proofErr w:type="spellStart"/>
+      <w:r>
+        <w:t>panoul</w:t>
+      </w:r>
+      <w:proofErr w:type="spellEnd"/>
+      <w:r>
+        <w:t xml:space="preserve"> din </w:t>
+      </w:r>
+      <w:proofErr w:type="spellStart"/>
+      <w:r>
+        <w:t>stanga</w:t>
+      </w:r>
+      <w:proofErr w:type="spellEnd"/>
+      <w:r>
+        <w:t xml:space="preserve"> </w:t>
+      </w:r>
+      <w:proofErr w:type="spellStart"/>
+      <w:r>
+        <w:t>difera</w:t>
+      </w:r>
+      <w:proofErr w:type="spellEnd"/>
+      <w:r>
+        <w:t xml:space="preserve"> </w:t>
+      </w:r>
+      <w:proofErr w:type="spellStart"/>
+      <w:r>
+        <w:t>si</w:t>
+      </w:r>
+      <w:proofErr w:type="spellEnd"/>
+      <w:r>
+        <w:t xml:space="preserve"> </w:t>
+      </w:r>
+      <w:proofErr w:type="spellStart"/>
+      <w:r>
+        <w:t>paginile</w:t>
+      </w:r>
+      <w:proofErr w:type="spellEnd"/>
+      <w:r>
+        <w:t xml:space="preserve"> pe care le pot </w:t>
+      </w:r>
+      <w:proofErr w:type="spellStart"/>
+      <w:r>
+        <w:t>accesa</w:t>
+      </w:r>
+      <w:proofErr w:type="spellEnd"/>
+      <w:r>
+        <w:t xml:space="preserve"> </w:t>
+      </w:r>
+      <w:proofErr w:type="spellStart"/>
+      <w:r>
+        <w:t>difera</w:t>
+      </w:r>
+      <w:proofErr w:type="spellEnd"/>
+      <w:r>
+        <w:t>)</w:t>
+      </w:r>
+      <w:r>
+        <w:rPr>
+          <w:noProof/>
+        </w:rPr>
+        <w:drawing>
+          <wp:inline distT="0" distB="0" distL="0" distR="0" wp14:anchorId="17A3DB60" wp14:editId="6B984C43">
+            <wp:extent cx="5943600" cy="3971925"/>
+            <wp:effectExtent l="0" t="0" r="0" b="9525"/>
+            <wp:docPr id="2" name="Picture 2"/>
+            <wp:cNvGraphicFramePr>
+              <a:graphicFrameLocks xmlns:a="http://schemas.openxmlformats.org/drawingml/2006/main" noChangeAspect="1"/>
+            </wp:cNvGraphicFramePr>
+            <a:graphic xmlns:a="http://schemas.openxmlformats.org/drawingml/2006/main">
+              <a:graphicData uri="http://schemas.openxmlformats.org/drawingml/2006/picture">
+                <pic:pic xmlns:pic="http://schemas.openxmlformats.org/drawingml/2006/picture">
+                  <pic:nvPicPr>
+                    <pic:cNvPr id="0" name="Picture 3"/>
+                    <pic:cNvPicPr>
+                      <a:picLocks noChangeAspect="1" noChangeArrowheads="1"/>
+                    </pic:cNvPicPr>
+                  </pic:nvPicPr>
+                  <pic:blipFill>
+                    <a:blip r:embed="rId9">
+                      <a:extLst>
+                        <a:ext uri="{28A0092B-C50C-407E-A947-70E740481C1C}">
+                          <a14:useLocalDpi xmlns:a14="http://schemas.microsoft.com/office/drawing/2010/main" val="0"/>
+                        </a:ext>
+                      </a:extLst>
+                    </a:blip>
+                    <a:srcRect/>
+                    <a:stretch>
+                      <a:fillRect/>
+                    </a:stretch>
+                  </pic:blipFill>
+                  <pic:spPr bwMode="auto">
+                    <a:xfrm>
+                      <a:off x="0" y="0"/>
+                      <a:ext cx="5943600" cy="3971925"/>
+                    </a:xfrm>
+                    <a:prstGeom prst="rect">
+                      <a:avLst/>
+                    </a:prstGeom>
+                    <a:noFill/>
+                    <a:ln>
+                      <a:noFill/>
+                    </a:ln>
+                  </pic:spPr>
+                </pic:pic>
+              </a:graphicData>
+            </a:graphic>
+          </wp:inline>
+        </w:drawing>
+      </w:r>
+    </w:p>
+    <w:p/>
+    <w:p/>
+    <w:p>
+      <w:proofErr w:type="spellStart"/>
+      <w:r>
+        <w:t>Pagina</w:t>
+      </w:r>
+      <w:proofErr w:type="spellEnd"/>
+      <w:r>
+        <w:t xml:space="preserve"> </w:t>
+      </w:r>
+      <w:proofErr w:type="spellStart"/>
+      <w:r>
+        <w:t>principala</w:t>
+      </w:r>
+      <w:proofErr w:type="spellEnd"/>
+      <w:r>
+        <w:t xml:space="preserve"> </w:t>
+      </w:r>
+      <w:proofErr w:type="spellStart"/>
+      <w:r>
+        <w:t>utilizator</w:t>
+      </w:r>
+      <w:proofErr w:type="spellEnd"/>
+      <w:r>
+        <w:t xml:space="preserve"> final:</w:t>
+      </w:r>
+    </w:p>
+    <w:p>
+      <w:r>
+        <w:t>888</w:t>
+      </w:r>
+    </w:p>
+    <w:p>
+      <w:r>
+        <w:t xml:space="preserve">Ca </w:t>
+      </w:r>
+      <w:proofErr w:type="spellStart"/>
+      <w:r>
+        <w:t>și</w:t>
+      </w:r>
+      <w:proofErr w:type="spellEnd"/>
+      <w:r>
+        <w:t xml:space="preserve"> </w:t>
+      </w:r>
+      <w:proofErr w:type="spellStart"/>
+      <w:r>
+        <w:t>probleme</w:t>
+      </w:r>
+      <w:proofErr w:type="spellEnd"/>
+      <w:r>
+        <w:t xml:space="preserve"> </w:t>
+      </w:r>
+      <w:proofErr w:type="spellStart"/>
+      <w:r>
+        <w:t>întâmpinate</w:t>
+      </w:r>
+      <w:proofErr w:type="spellEnd"/>
+      <w:r>
+        <w:t xml:space="preserve"> pot </w:t>
+      </w:r>
+      <w:proofErr w:type="spellStart"/>
+      <w:r>
+        <w:t>apărea</w:t>
+      </w:r>
+      <w:proofErr w:type="spellEnd"/>
+      <w:r>
+        <w:t xml:space="preserve"> o </w:t>
+      </w:r>
+      <w:proofErr w:type="spellStart"/>
+      <w:r>
+        <w:t>grămadă</w:t>
+      </w:r>
+      <w:proofErr w:type="spellEnd"/>
+      <w:r>
+        <w:t xml:space="preserve"> </w:t>
+      </w:r>
+      <w:proofErr w:type="spellStart"/>
+      <w:r>
+        <w:t>mai</w:t>
+      </w:r>
+      <w:proofErr w:type="spellEnd"/>
+      <w:r>
+        <w:t xml:space="preserve"> ales </w:t>
+      </w:r>
+      <w:proofErr w:type="spellStart"/>
+      <w:r>
+        <w:t>că</w:t>
+      </w:r>
+      <w:proofErr w:type="spellEnd"/>
+      <w:r>
+        <w:t xml:space="preserve"> </w:t>
+      </w:r>
+      <w:proofErr w:type="spellStart"/>
+      <w:r>
+        <w:t>există</w:t>
+      </w:r>
+      <w:proofErr w:type="spellEnd"/>
+      <w:r>
+        <w:t xml:space="preserve"> o </w:t>
+      </w:r>
+      <w:proofErr w:type="spellStart"/>
+      <w:r>
+        <w:t>diferență</w:t>
+      </w:r>
+      <w:proofErr w:type="spellEnd"/>
+      <w:r>
+        <w:t xml:space="preserve"> </w:t>
+      </w:r>
+      <w:proofErr w:type="spellStart"/>
+      <w:r>
+        <w:t>în</w:t>
+      </w:r>
+      <w:proofErr w:type="spellEnd"/>
+      <w:r>
+        <w:t xml:space="preserve"> </w:t>
+      </w:r>
+      <w:proofErr w:type="spellStart"/>
+      <w:r>
+        <w:t>ceea</w:t>
+      </w:r>
+      <w:proofErr w:type="spellEnd"/>
+      <w:r>
+        <w:t xml:space="preserve"> </w:t>
+      </w:r>
+      <w:proofErr w:type="spellStart"/>
+      <w:r>
+        <w:t>ce</w:t>
+      </w:r>
+      <w:proofErr w:type="spellEnd"/>
+      <w:r>
+        <w:t xml:space="preserve"> </w:t>
+      </w:r>
+      <w:proofErr w:type="spellStart"/>
+      <w:r>
+        <w:t>privește</w:t>
+      </w:r>
+      <w:proofErr w:type="spellEnd"/>
+      <w:r>
+        <w:t xml:space="preserve"> </w:t>
+      </w:r>
+      <w:proofErr w:type="spellStart"/>
+      <w:r>
+        <w:t>producția</w:t>
+      </w:r>
+      <w:proofErr w:type="spellEnd"/>
+      <w:r>
+        <w:t xml:space="preserve"> </w:t>
+      </w:r>
+      <w:proofErr w:type="spellStart"/>
+      <w:r>
+        <w:t>și</w:t>
+      </w:r>
+      <w:proofErr w:type="spellEnd"/>
+      <w:r>
+        <w:t xml:space="preserve"> </w:t>
+      </w:r>
+      <w:proofErr w:type="spellStart"/>
+      <w:r>
+        <w:t>testarea</w:t>
+      </w:r>
+      <w:proofErr w:type="spellEnd"/>
+      <w:r>
+        <w:t xml:space="preserve">. </w:t>
+      </w:r>
+      <w:proofErr w:type="spellStart"/>
+      <w:r>
+        <w:t>Spre</w:t>
+      </w:r>
+      <w:proofErr w:type="spellEnd"/>
+      <w:r>
+        <w:t xml:space="preserve"> </w:t>
+      </w:r>
+      <w:proofErr w:type="spellStart"/>
+      <w:r>
+        <w:t>exemplu</w:t>
+      </w:r>
+      <w:proofErr w:type="spellEnd"/>
+      <w:r>
+        <w:t xml:space="preserve"> </w:t>
+      </w:r>
+      <w:proofErr w:type="spellStart"/>
+      <w:r>
+        <w:t>în</w:t>
+      </w:r>
+      <w:proofErr w:type="spellEnd"/>
+      <w:r>
+        <w:t xml:space="preserve"> </w:t>
+      </w:r>
+      <w:proofErr w:type="spellStart"/>
+      <w:r>
+        <w:t>cazul</w:t>
+      </w:r>
+      <w:proofErr w:type="spellEnd"/>
+      <w:r>
+        <w:t xml:space="preserve"> de </w:t>
+      </w:r>
+      <w:proofErr w:type="spellStart"/>
+      <w:r>
+        <w:t>față</w:t>
+      </w:r>
+      <w:proofErr w:type="spellEnd"/>
+      <w:r>
+        <w:t xml:space="preserve"> ca </w:t>
+      </w:r>
+      <w:proofErr w:type="spellStart"/>
+      <w:r>
+        <w:t>și</w:t>
+      </w:r>
+      <w:proofErr w:type="spellEnd"/>
+      <w:r>
+        <w:t xml:space="preserve"> </w:t>
+      </w:r>
+      <w:proofErr w:type="spellStart"/>
+      <w:r>
+        <w:t>problema</w:t>
+      </w:r>
+      <w:proofErr w:type="spellEnd"/>
+      <w:r>
+        <w:t xml:space="preserve"> am </w:t>
+      </w:r>
+      <w:proofErr w:type="spellStart"/>
+      <w:r>
+        <w:t>întâmpinat</w:t>
+      </w:r>
+      <w:proofErr w:type="spellEnd"/>
+      <w:r>
+        <w:t xml:space="preserve"> la </w:t>
+      </w:r>
+      <w:proofErr w:type="spellStart"/>
+      <w:r>
+        <w:t>la</w:t>
+      </w:r>
+      <w:proofErr w:type="spellEnd"/>
+      <w:r>
+        <w:t xml:space="preserve"> </w:t>
+      </w:r>
+      <w:proofErr w:type="spellStart"/>
+      <w:r>
+        <w:t>crearea</w:t>
+      </w:r>
+      <w:proofErr w:type="spellEnd"/>
+      <w:r>
+        <w:t xml:space="preserve"> </w:t>
+      </w:r>
+      <w:proofErr w:type="spellStart"/>
+      <w:r>
+        <w:t>unui</w:t>
+      </w:r>
+      <w:proofErr w:type="spellEnd"/>
+      <w:r>
+        <w:t xml:space="preserve"> user </w:t>
+      </w:r>
+      <w:proofErr w:type="spellStart"/>
+      <w:r>
+        <w:t>nou</w:t>
+      </w:r>
+      <w:proofErr w:type="spellEnd"/>
+      <w:r>
+        <w:t xml:space="preserve"> </w:t>
+      </w:r>
+      <w:proofErr w:type="spellStart"/>
+      <w:r>
+        <w:t>deoarece</w:t>
+      </w:r>
+      <w:proofErr w:type="spellEnd"/>
+      <w:r>
+        <w:t xml:space="preserve"> </w:t>
+      </w:r>
+      <w:proofErr w:type="spellStart"/>
+      <w:r>
+        <w:t>yuzuru</w:t>
+      </w:r>
+      <w:proofErr w:type="spellEnd"/>
+      <w:r>
+        <w:t xml:space="preserve"> era </w:t>
+      </w:r>
+      <w:proofErr w:type="spellStart"/>
+      <w:r>
+        <w:t>legat</w:t>
+      </w:r>
+      <w:proofErr w:type="spellEnd"/>
+      <w:r>
+        <w:t xml:space="preserve"> direct cu </w:t>
+      </w:r>
+      <w:proofErr w:type="spellStart"/>
+      <w:r>
+        <w:t>profilul</w:t>
+      </w:r>
+      <w:proofErr w:type="spellEnd"/>
+      <w:r>
+        <w:t xml:space="preserve"> </w:t>
+      </w:r>
+      <w:proofErr w:type="spellStart"/>
+      <w:r>
+        <w:t>acestuia</w:t>
+      </w:r>
+      <w:proofErr w:type="spellEnd"/>
+      <w:r>
+        <w:t xml:space="preserve"> </w:t>
+      </w:r>
+      <w:proofErr w:type="spellStart"/>
+      <w:r>
+        <w:t>iar</w:t>
+      </w:r>
+      <w:proofErr w:type="spellEnd"/>
+      <w:r>
+        <w:t xml:space="preserve"> </w:t>
+      </w:r>
+      <w:proofErr w:type="spellStart"/>
+      <w:r>
+        <w:t>profilul</w:t>
+      </w:r>
+      <w:proofErr w:type="spellEnd"/>
+      <w:r>
+        <w:t xml:space="preserve"> </w:t>
+      </w:r>
+      <w:proofErr w:type="spellStart"/>
+      <w:r>
+        <w:t>apare</w:t>
+      </w:r>
+      <w:proofErr w:type="spellEnd"/>
+      <w:r>
+        <w:t xml:space="preserve"> nu </w:t>
+      </w:r>
+      <w:proofErr w:type="spellStart"/>
+      <w:r>
+        <w:t>putea</w:t>
+      </w:r>
+      <w:proofErr w:type="spellEnd"/>
+      <w:r>
+        <w:t xml:space="preserve"> fi </w:t>
+      </w:r>
+      <w:proofErr w:type="spellStart"/>
+      <w:r>
+        <w:t>generat</w:t>
+      </w:r>
+      <w:proofErr w:type="spellEnd"/>
+      <w:r>
+        <w:t xml:space="preserve"> </w:t>
+      </w:r>
+      <w:proofErr w:type="spellStart"/>
+      <w:r>
+        <w:t>deoarece</w:t>
+      </w:r>
+      <w:proofErr w:type="spellEnd"/>
+      <w:r>
+        <w:t xml:space="preserve"> </w:t>
+      </w:r>
+      <w:proofErr w:type="spellStart"/>
+      <w:r>
+        <w:t>în</w:t>
+      </w:r>
+      <w:proofErr w:type="spellEnd"/>
+      <w:r>
+        <w:t xml:space="preserve"> </w:t>
+      </w:r>
+      <w:proofErr w:type="spellStart"/>
+      <w:r>
+        <w:t>cazul</w:t>
+      </w:r>
+      <w:proofErr w:type="spellEnd"/>
+      <w:r>
+        <w:t xml:space="preserve"> </w:t>
+      </w:r>
+      <w:proofErr w:type="spellStart"/>
+      <w:r>
+        <w:t>apelului</w:t>
+      </w:r>
+      <w:proofErr w:type="spellEnd"/>
+      <w:r>
+        <w:t xml:space="preserve"> </w:t>
+      </w:r>
+      <w:proofErr w:type="spellStart"/>
+      <w:r>
+        <w:t>sau</w:t>
+      </w:r>
+      <w:proofErr w:type="spellEnd"/>
+      <w:r>
+        <w:t xml:space="preserve"> </w:t>
+      </w:r>
+      <w:proofErr w:type="spellStart"/>
+      <w:r>
+        <w:t>metodei</w:t>
+      </w:r>
+      <w:proofErr w:type="spellEnd"/>
+      <w:r>
+        <w:t xml:space="preserve"> save nu </w:t>
+      </w:r>
+      <w:proofErr w:type="spellStart"/>
+      <w:r>
+        <w:t>erau</w:t>
+      </w:r>
+      <w:proofErr w:type="spellEnd"/>
+      <w:r>
+        <w:t xml:space="preserve"> </w:t>
+      </w:r>
+      <w:proofErr w:type="spellStart"/>
+      <w:r>
+        <w:t>introduse</w:t>
+      </w:r>
+      <w:proofErr w:type="spellEnd"/>
+      <w:r>
+        <w:t xml:space="preserve"> ca </w:t>
+      </w:r>
+      <w:proofErr w:type="spellStart"/>
+      <w:r>
+        <w:t>și</w:t>
+      </w:r>
+      <w:proofErr w:type="spellEnd"/>
+      <w:r>
+        <w:t xml:space="preserve"> </w:t>
+      </w:r>
+      <w:proofErr w:type="spellStart"/>
+      <w:r>
+        <w:t>parametri</w:t>
+      </w:r>
+      <w:proofErr w:type="spellEnd"/>
+      <w:r>
+        <w:t xml:space="preserve"> </w:t>
+      </w:r>
+      <w:proofErr w:type="spellStart"/>
+      <w:r>
+        <w:t>argumentele</w:t>
+      </w:r>
+      <w:proofErr w:type="spellEnd"/>
+      <w:r>
+        <w:t xml:space="preserve"> </w:t>
+      </w:r>
+      <w:proofErr w:type="spellStart"/>
+      <w:r>
+        <w:t>primite</w:t>
+      </w:r>
+      <w:proofErr w:type="spellEnd"/>
+      <w:r>
+        <w:t xml:space="preserve"> </w:t>
+      </w:r>
+      <w:proofErr w:type="spellStart"/>
+      <w:r>
+        <w:t>în</w:t>
+      </w:r>
+      <w:proofErr w:type="spellEnd"/>
+      <w:r>
+        <w:t xml:space="preserve"> </w:t>
+      </w:r>
+      <w:proofErr w:type="spellStart"/>
+      <w:r>
+        <w:t>cazul</w:t>
+      </w:r>
+      <w:proofErr w:type="spellEnd"/>
+      <w:r>
+        <w:t xml:space="preserve"> </w:t>
+      </w:r>
+      <w:proofErr w:type="spellStart"/>
+      <w:r>
+        <w:t>metodei</w:t>
+      </w:r>
+      <w:proofErr w:type="spellEnd"/>
+      <w:r>
+        <w:t xml:space="preserve"> save care a </w:t>
+      </w:r>
+      <w:proofErr w:type="spellStart"/>
+      <w:r>
+        <w:t>fost</w:t>
+      </w:r>
+      <w:proofErr w:type="spellEnd"/>
+      <w:r>
+        <w:t xml:space="preserve"> </w:t>
+      </w:r>
+      <w:proofErr w:type="spellStart"/>
+      <w:r>
+        <w:t>suprascrisă</w:t>
+      </w:r>
+      <w:proofErr w:type="spellEnd"/>
+      <w:r>
+        <w:t xml:space="preserve">, </w:t>
+      </w:r>
+      <w:proofErr w:type="spellStart"/>
+      <w:r>
+        <w:t>lucru</w:t>
+      </w:r>
+      <w:proofErr w:type="spellEnd"/>
+      <w:r>
+        <w:t xml:space="preserve"> </w:t>
+      </w:r>
+      <w:proofErr w:type="spellStart"/>
+      <w:r>
+        <w:t>foarte</w:t>
+      </w:r>
+      <w:proofErr w:type="spellEnd"/>
+      <w:r>
+        <w:t xml:space="preserve"> </w:t>
+      </w:r>
+      <w:proofErr w:type="spellStart"/>
+      <w:r>
+        <w:t>greu</w:t>
+      </w:r>
+      <w:proofErr w:type="spellEnd"/>
+      <w:r>
+        <w:t xml:space="preserve"> de </w:t>
+      </w:r>
+      <w:proofErr w:type="spellStart"/>
+      <w:r>
+        <w:t>sesizat</w:t>
+      </w:r>
+      <w:proofErr w:type="spellEnd"/>
+      <w:r>
+        <w:t xml:space="preserve"> </w:t>
+      </w:r>
+      <w:proofErr w:type="spellStart"/>
+      <w:r>
+        <w:t>și</w:t>
+      </w:r>
+      <w:proofErr w:type="spellEnd"/>
+      <w:r>
+        <w:t xml:space="preserve"> de </w:t>
+      </w:r>
+      <w:proofErr w:type="spellStart"/>
+      <w:r>
+        <w:t>facut</w:t>
+      </w:r>
+      <w:proofErr w:type="spellEnd"/>
+      <w:r>
+        <w:t xml:space="preserve"> debug.</w:t>
+      </w:r>
+    </w:p>
+    <w:p/>
+    <w:p>
+      <w:r>
+        <w:t>888</w:t>
+      </w:r>
+    </w:p>
+    <w:p>
+      <w:r>
+        <w:rPr>
+          <w:noProof/>
+        </w:rPr>
+        <w:lastRenderedPageBreak/>
+        <w:drawing>
+          <wp:inline distT="0" distB="0" distL="0" distR="0" wp14:anchorId="2E1A466F" wp14:editId="3816505E">
+            <wp:extent cx="5934075" cy="3933825"/>
+            <wp:effectExtent l="0" t="0" r="9525" b="9525"/>
+            <wp:docPr id="5" name="Picture 5"/>
+            <wp:cNvGraphicFramePr>
+              <a:graphicFrameLocks xmlns:a="http://schemas.openxmlformats.org/drawingml/2006/main" noChangeAspect="1"/>
+            </wp:cNvGraphicFramePr>
+            <a:graphic xmlns:a="http://schemas.openxmlformats.org/drawingml/2006/main">
+              <a:graphicData uri="http://schemas.openxmlformats.org/drawingml/2006/picture">
+                <pic:pic xmlns:pic="http://schemas.openxmlformats.org/drawingml/2006/picture">
+                  <pic:nvPicPr>
+                    <pic:cNvPr id="0" name="Picture 6"/>
+                    <pic:cNvPicPr>
+                      <a:picLocks noChangeAspect="1" noChangeArrowheads="1"/>
+                    </pic:cNvPicPr>
+                  </pic:nvPicPr>
+                  <pic:blipFill>
+                    <a:blip r:embed="rId10">
+                      <a:extLst>
+                        <a:ext uri="{28A0092B-C50C-407E-A947-70E740481C1C}">
+                          <a14:useLocalDpi xmlns:a14="http://schemas.microsoft.com/office/drawing/2010/main" val="0"/>
+                        </a:ext>
+                      </a:extLst>
+                    </a:blip>
+                    <a:srcRect/>
+                    <a:stretch>
+                      <a:fillRect/>
+                    </a:stretch>
+                  </pic:blipFill>
+                  <pic:spPr bwMode="auto">
+                    <a:xfrm>
+                      <a:off x="0" y="0"/>
+                      <a:ext cx="5934075" cy="3933825"/>
+                    </a:xfrm>
+                    <a:prstGeom prst="rect">
+                      <a:avLst/>
+                    </a:prstGeom>
+                    <a:noFill/>
+                    <a:ln>
+                      <a:noFill/>
+                    </a:ln>
+                  </pic:spPr>
+                </pic:pic>
+              </a:graphicData>
+            </a:graphic>
+          </wp:inline>
+        </w:drawing>
+      </w:r>
+    </w:p>
+    <w:p>
+      <w:r>
+        <w:t>Harlow Solid Italic</w:t>
+      </w:r>
+      <w:r>
+        <w:t xml:space="preserve"> – text format</w:t>
+      </w:r>
+    </w:p>
+    <w:p/>
+    <w:p>
+      <w:proofErr w:type="spellStart"/>
+      <w:r>
+        <w:t>Noutati</w:t>
+      </w:r>
+      <w:proofErr w:type="spellEnd"/>
+      <w:r>
+        <w:t xml:space="preserve"> </w:t>
+      </w:r>
+      <w:proofErr w:type="spellStart"/>
+      <w:r>
+        <w:t>pagina</w:t>
+      </w:r>
+      <w:proofErr w:type="spellEnd"/>
+      <w:r>
+        <w:t xml:space="preserve"> </w:t>
+      </w:r>
+      <w:proofErr w:type="spellStart"/>
+      <w:r>
+        <w:t>principala</w:t>
+      </w:r>
+      <w:proofErr w:type="spellEnd"/>
+      <w:r>
+        <w:t xml:space="preserve"> administrator:</w:t>
+      </w:r>
+    </w:p>
+    <w:p>
+      <w:r>
+        <w:rPr>
+          <w:noProof/>
+        </w:rPr>
+        <w:drawing>
+          <wp:inline distT="0" distB="0" distL="0" distR="0" wp14:anchorId="0E5605B5" wp14:editId="6B3F5342">
+            <wp:extent cx="5886450" cy="1504950"/>
+            <wp:effectExtent l="0" t="0" r="0" b="0"/>
+            <wp:docPr id="3" name="Picture 3"/>
+            <wp:cNvGraphicFramePr>
+              <a:graphicFrameLocks xmlns:a="http://schemas.openxmlformats.org/drawingml/2006/main" noChangeAspect="1"/>
+            </wp:cNvGraphicFramePr>
+            <a:graphic xmlns:a="http://schemas.openxmlformats.org/drawingml/2006/main">
+              <a:graphicData uri="http://schemas.openxmlformats.org/drawingml/2006/picture">
+                <pic:pic xmlns:pic="http://schemas.openxmlformats.org/drawingml/2006/picture">
+                  <pic:nvPicPr>
+                    <pic:cNvPr id="0" name="Picture 4"/>
+                    <pic:cNvPicPr>
+                      <a:picLocks noChangeAspect="1" noChangeArrowheads="1"/>
+                    </pic:cNvPicPr>
+                  </pic:nvPicPr>
+                  <pic:blipFill>
+                    <a:blip r:embed="rId11">
+                      <a:extLst>
+                        <a:ext uri="{28A0092B-C50C-407E-A947-70E740481C1C}">
+                          <a14:useLocalDpi xmlns:a14="http://schemas.microsoft.com/office/drawing/2010/main" val="0"/>
+                        </a:ext>
+                      </a:extLst>
+                    </a:blip>
+                    <a:srcRect/>
+                    <a:stretch>
+                      <a:fillRect/>
+                    </a:stretch>
+                  </pic:blipFill>
+                  <pic:spPr bwMode="auto">
+                    <a:xfrm>
+                      <a:off x="0" y="0"/>
+                      <a:ext cx="5886450" cy="1504950"/>
+                    </a:xfrm>
+                    <a:prstGeom prst="rect">
+                      <a:avLst/>
+                    </a:prstGeom>
+                    <a:noFill/>
+                    <a:ln>
+                      <a:noFill/>
+                    </a:ln>
+                  </pic:spPr>
+                </pic:pic>
+              </a:graphicData>
+            </a:graphic>
+          </wp:inline>
+        </w:drawing>
+      </w:r>
+    </w:p>
+    <w:p/>
+    <w:p/>
+    <w:p/>
+    <w:p>
+      <w:r>
+        <w:br w:type="page"/>
+      </w:r>
+    </w:p>
+    <w:p>
+      <w:pPr>
+        <w:pStyle w:val="Heading1"/>
+      </w:pPr>
+      <w:bookmarkStart w:id="1" w:name="_Toc454462135"/>
+      <w:r>
+        <w:lastRenderedPageBreak/>
+        <w:t>Concluzii</w:t>
+      </w:r>
+      <w:bookmarkEnd w:id="1"/>
+    </w:p>
+    <w:p>
+      <w:pPr>
+        <w:pStyle w:val="Text"/>
+      </w:pPr>
+      <w:r>
+        <w:t>Vor cuprinde într-o formă cât mai concisă principale rezultatele obținute în tema tratată, subliniindu-se contribuția adusă prin propriile cercetări. Se vor scoate în evidență elementele de noutate ale proiectului/lucrării. Dacă rezultatele obținute pot fi aplicate în activitatea de cercetare, producție sau în alte domenii de activitate, economică sau socială, se vor face recomandările corespunzătoare.</w:t>
+      </w:r>
+    </w:p>
+    <w:p>
+      <w:pPr>
+        <w:widowControl w:val="0"/>
+        <w:autoSpaceDE w:val="0"/>
+        <w:autoSpaceDN w:val="0"/>
+        <w:adjustRightInd w:val="0"/>
+        <w:spacing w:after="0" w:line="12" w:lineRule="exact"/>
+        <w:rPr>
+          <w:rFonts w:ascii="Cambria" w:hAnsi="Cambria"/>
+          <w:sz w:val="24"/>
+          <w:szCs w:val="24"/>
+          <w:lang w:val="ro-RO"/>
+        </w:rPr>
+      </w:pPr>
+    </w:p>
+    <w:p>
+      <w:pPr>
+        <w:pStyle w:val="Text"/>
+      </w:pPr>
+      <w:r>
+        <w:t>Un bilanț al aspectelor pozitive și negative din activitatea de dezvoltare a proiectului de diplomă sau a lucrării de disertație va încheia partea scrisă a lucrării.</w:t>
+      </w:r>
+    </w:p>
+    <w:p/>
     <w:sectPr>
       <w:pgSz w:w="12240" w:h="15840"/>
       <w:pgMar w:top="1440" w:right="1440" w:bottom="1440" w:left="1440" w:header="720" w:footer="720" w:gutter="0"/>
@@ -1201,6 +2820,56 @@
     </w:sectPr>
   </w:body>
 </w:document>
+</file>
+
+<file path=word/endnotes.xml><?xml version="1.0" encoding="utf-8"?>
+<w:endnotes xmlns:wpc="http://schemas.microsoft.com/office/word/2010/wordprocessingCanvas" xmlns:cx="http://schemas.microsoft.com/office/drawing/2014/chartex" xmlns:cx1="http://schemas.microsoft.com/office/drawing/2015/9/8/chartex" xmlns:cx2="http://schemas.microsoft.com/office/drawing/2015/10/21/chartex" xmlns:cx3="http://schemas.microsoft.com/office/drawing/2016/5/9/chartex" xmlns:cx4="http://schemas.microsoft.com/office/drawing/2016/5/10/chartex" xmlns:cx5="http://schemas.microsoft.com/office/drawing/2016/5/11/chartex" xmlns:cx6="http://schemas.microsoft.com/office/drawing/2016/5/12/chartex" xmlns:cx7="http://schemas.microsoft.com/office/drawing/2016/5/13/chartex" xmlns:cx8="http://schemas.microsoft.com/office/drawing/2016/5/14/chartex" xmlns:mc="http://schemas.openxmlformats.org/markup-compatibility/2006" xmlns:aink="http://schemas.microsoft.com/office/drawing/2016/ink" xmlns:am3d="http://schemas.microsoft.com/office/drawing/2017/model3d" xmlns:o="urn:schemas-microsoft-com:office:office" xmlns:r="http://schemas.openxmlformats.org/officeDocument/2006/relationships" xmlns:m="http://schemas.openxmlformats.org/officeDocument/2006/math" xmlns:v="urn:schemas-microsoft-com:vml" xmlns:wp14="http://schemas.microsoft.com/office/word/2010/wordprocessingDrawing" xmlns:wp="http://schemas.openxmlformats.org/drawingml/2006/wordprocessingDrawing" xmlns:w10="urn:schemas-microsoft-com:office:word" xmlns:w="http://schemas.openxmlformats.org/wordprocessingml/2006/main" xmlns:w14="http://schemas.microsoft.com/office/word/2010/wordml" xmlns:w15="http://schemas.microsoft.com/office/word/2012/wordml" xmlns:w16cex="http://schemas.microsoft.com/office/word/2018/wordml/cex" xmlns:w16cid="http://schemas.microsoft.com/office/word/2016/wordml/cid" xmlns:w16="http://schemas.microsoft.com/office/word/2018/wordml" xmlns:w16se="http://schemas.microsoft.com/office/word/2015/wordml/symex" xmlns:wpg="http://schemas.microsoft.com/office/word/2010/wordprocessingGroup" xmlns:wpi="http://schemas.microsoft.com/office/word/2010/wordprocessingInk" xmlns:wne="http://schemas.microsoft.com/office/word/2006/wordml" xmlns:wps="http://schemas.microsoft.com/office/word/2010/wordprocessingShape" mc:Ignorable="w14 w15 w16se w16cid w16 w16cex wp14">
+  <w:endnote w:type="separator" w:id="-1">
+    <w:p>
+      <w:pPr>
+        <w:spacing w:after="0" w:line="240" w:lineRule="auto"/>
+      </w:pPr>
+      <w:r>
+        <w:separator/>
+      </w:r>
+    </w:p>
+  </w:endnote>
+  <w:endnote w:type="continuationSeparator" w:id="0">
+    <w:p>
+      <w:pPr>
+        <w:spacing w:after="0" w:line="240" w:lineRule="auto"/>
+      </w:pPr>
+      <w:r>
+        <w:continuationSeparator/>
+      </w:r>
+    </w:p>
+  </w:endnote>
+</w:endnotes>
+</file>
+
+<file path=word/footnotes.xml><?xml version="1.0" encoding="utf-8"?>
+<w:footnotes xmlns:wpc="http://schemas.microsoft.com/office/word/2010/wordprocessingCanvas" xmlns:cx="http://schemas.microsoft.com/office/drawing/2014/chartex" xmlns:cx1="http://schemas.microsoft.com/office/drawing/2015/9/8/chartex" xmlns:cx2="http://schemas.microsoft.com/office/drawing/2015/10/21/chartex" xmlns:cx3="http://schemas.microsoft.com/office/drawing/2016/5/9/chartex" xmlns:cx4="http://schemas.microsoft.com/office/drawing/2016/5/10/chartex" xmlns:cx5="http://schemas.microsoft.com/office/drawing/2016/5/11/chartex" xmlns:cx6="http://schemas.microsoft.com/office/drawing/2016/5/12/chartex" xmlns:cx7="http://schemas.microsoft.com/office/drawing/2016/5/13/chartex" xmlns:cx8="http://schemas.microsoft.com/office/drawing/2016/5/14/chartex" xmlns:mc="http://schemas.openxmlformats.org/markup-compatibility/2006" xmlns:aink="http://schemas.microsoft.com/office/drawing/2016/ink" xmlns:am3d="http://schemas.microsoft.com/office/drawing/2017/model3d" xmlns:o="urn:schemas-microsoft-com:office:office" xmlns:r="http://schemas.openxmlformats.org/officeDocument/2006/relationships" xmlns:m="http://schemas.openxmlformats.org/officeDocument/2006/math" xmlns:v="urn:schemas-microsoft-com:vml" xmlns:wp14="http://schemas.microsoft.com/office/word/2010/wordprocessingDrawing" xmlns:wp="http://schemas.openxmlformats.org/drawingml/2006/wordprocessingDrawing" xmlns:w10="urn:schemas-microsoft-com:office:word" xmlns:w="http://schemas.openxmlformats.org/wordprocessingml/2006/main" xmlns:w14="http://schemas.microsoft.com/office/word/2010/wordml" xmlns:w15="http://schemas.microsoft.com/office/word/2012/wordml" xmlns:w16cex="http://schemas.microsoft.com/office/word/2018/wordml/cex" xmlns:w16cid="http://schemas.microsoft.com/office/word/2016/wordml/cid" xmlns:w16="http://schemas.microsoft.com/office/word/2018/wordml" xmlns:w16se="http://schemas.microsoft.com/office/word/2015/wordml/symex" xmlns:wpg="http://schemas.microsoft.com/office/word/2010/wordprocessingGroup" xmlns:wpi="http://schemas.microsoft.com/office/word/2010/wordprocessingInk" xmlns:wne="http://schemas.microsoft.com/office/word/2006/wordml" xmlns:wps="http://schemas.microsoft.com/office/word/2010/wordprocessingShape" mc:Ignorable="w14 w15 w16se w16cid w16 w16cex wp14">
+  <w:footnote w:type="separator" w:id="-1">
+    <w:p>
+      <w:pPr>
+        <w:spacing w:after="0" w:line="240" w:lineRule="auto"/>
+      </w:pPr>
+      <w:r>
+        <w:separator/>
+      </w:r>
+    </w:p>
+  </w:footnote>
+  <w:footnote w:type="continuationSeparator" w:id="0">
+    <w:p>
+      <w:pPr>
+        <w:spacing w:after="0" w:line="240" w:lineRule="auto"/>
+      </w:pPr>
+      <w:r>
+        <w:continuationSeparator/>
+      </w:r>
+    </w:p>
+  </w:footnote>
+</w:footnotes>
 </file>
 
 <file path=word/numbering.xml><?xml version="1.0" encoding="utf-8"?>
@@ -1226,7 +2895,7 @@
         <v:path o:extrusionok="f" gradientshapeok="t" o:connecttype="rect"/>
         <o:lock v:ext="edit" aspectratio="t"/>
       </v:shapetype>
-      <v:shape id="_x0000_i1083" type="#_x0000_t75" style="width:11.1pt;height:11.1pt" o:bullet="t">
+      <v:shape id="_x0000_i1169" type="#_x0000_t75" style="width:14.4pt;height:14.4pt" o:bullet="t">
         <v:imagedata r:id="rId1" o:title="mso9FF4"/>
       </v:shape>
     </w:pict>
@@ -1370,7 +3039,7 @@
   </w:docDefaults>
   <w:latentStyles w:defLockedState="0" w:defUIPriority="99" w:defSemiHidden="0" w:defUnhideWhenUsed="0" w:defQFormat="0" w:count="376">
     <w:lsdException w:name="Normal" w:uiPriority="0" w:qFormat="1"/>
-    <w:lsdException w:name="heading 1" w:uiPriority="9" w:qFormat="1"/>
+    <w:lsdException w:name="heading 1" w:uiPriority="0" w:qFormat="1"/>
     <w:lsdException w:name="heading 2" w:semiHidden="1" w:uiPriority="9" w:unhideWhenUsed="1" w:qFormat="1"/>
     <w:lsdException w:name="heading 3" w:semiHidden="1" w:uiPriority="9" w:unhideWhenUsed="1" w:qFormat="1"/>
     <w:lsdException w:name="heading 4" w:semiHidden="1" w:uiPriority="9" w:unhideWhenUsed="1" w:qFormat="1"/>
@@ -1750,6 +3419,31 @@
     <w:name w:val="Normal"/>
     <w:qFormat/>
   </w:style>
+  <w:style w:type="paragraph" w:styleId="Heading1">
+    <w:name w:val="heading 1"/>
+    <w:basedOn w:val="Normal"/>
+    <w:next w:val="Normal"/>
+    <w:link w:val="Heading1Char"/>
+    <w:qFormat/>
+    <w:rsid w:val="009B08DF"/>
+    <w:pPr>
+      <w:autoSpaceDE w:val="0"/>
+      <w:autoSpaceDN w:val="0"/>
+      <w:adjustRightInd w:val="0"/>
+      <w:spacing w:before="120" w:after="240" w:line="240" w:lineRule="auto"/>
+      <w:jc w:val="center"/>
+      <w:outlineLvl w:val="0"/>
+    </w:pPr>
+    <w:rPr>
+      <w:rFonts w:ascii="Cambria" w:eastAsia="Times New Roman" w:hAnsi="Cambria" w:cs="Cambria,Bold"/>
+      <w:b/>
+      <w:bCs/>
+      <w:caps/>
+      <w:sz w:val="24"/>
+      <w:szCs w:val="24"/>
+      <w:lang w:val="ro-RO"/>
+    </w:rPr>
+  </w:style>
   <w:style w:type="character" w:default="1" w:styleId="DefaultParagraphFont">
     <w:name w:val="Default Paragraph Font"/>
     <w:uiPriority w:val="1"/>
@@ -1787,6 +3481,95 @@
       <w:ind w:left="720"/>
       <w:contextualSpacing/>
     </w:pPr>
+  </w:style>
+  <w:style w:type="character" w:customStyle="1" w:styleId="TextChar">
+    <w:name w:val="Text Char"/>
+    <w:link w:val="Text"/>
+    <w:locked/>
+    <w:rsid w:val="00725E39"/>
+    <w:rPr>
+      <w:rFonts w:ascii="Cambria" w:hAnsi="Cambria"/>
+      <w:sz w:val="24"/>
+      <w:szCs w:val="24"/>
+      <w:lang w:val="ro-RO"/>
+    </w:rPr>
+  </w:style>
+  <w:style w:type="paragraph" w:customStyle="1" w:styleId="Text">
+    <w:name w:val="Text"/>
+    <w:basedOn w:val="Normal"/>
+    <w:link w:val="TextChar"/>
+    <w:qFormat/>
+    <w:rsid w:val="00725E39"/>
+    <w:pPr>
+      <w:spacing w:after="0" w:line="276" w:lineRule="auto"/>
+      <w:ind w:firstLine="567"/>
+      <w:jc w:val="both"/>
+    </w:pPr>
+    <w:rPr>
+      <w:rFonts w:ascii="Cambria" w:hAnsi="Cambria"/>
+      <w:sz w:val="24"/>
+      <w:szCs w:val="24"/>
+      <w:lang w:val="ro-RO"/>
+    </w:rPr>
+  </w:style>
+  <w:style w:type="paragraph" w:styleId="Header">
+    <w:name w:val="header"/>
+    <w:basedOn w:val="Normal"/>
+    <w:link w:val="HeaderChar"/>
+    <w:uiPriority w:val="99"/>
+    <w:unhideWhenUsed/>
+    <w:rsid w:val="00725E39"/>
+    <w:pPr>
+      <w:tabs>
+        <w:tab w:val="center" w:pos="4680"/>
+        <w:tab w:val="right" w:pos="9360"/>
+      </w:tabs>
+      <w:spacing w:after="0" w:line="240" w:lineRule="auto"/>
+    </w:pPr>
+  </w:style>
+  <w:style w:type="character" w:customStyle="1" w:styleId="HeaderChar">
+    <w:name w:val="Header Char"/>
+    <w:basedOn w:val="DefaultParagraphFont"/>
+    <w:link w:val="Header"/>
+    <w:uiPriority w:val="99"/>
+    <w:rsid w:val="00725E39"/>
+  </w:style>
+  <w:style w:type="paragraph" w:styleId="Footer">
+    <w:name w:val="footer"/>
+    <w:basedOn w:val="Normal"/>
+    <w:link w:val="FooterChar"/>
+    <w:uiPriority w:val="99"/>
+    <w:unhideWhenUsed/>
+    <w:rsid w:val="00725E39"/>
+    <w:pPr>
+      <w:tabs>
+        <w:tab w:val="center" w:pos="4680"/>
+        <w:tab w:val="right" w:pos="9360"/>
+      </w:tabs>
+      <w:spacing w:after="0" w:line="240" w:lineRule="auto"/>
+    </w:pPr>
+  </w:style>
+  <w:style w:type="character" w:customStyle="1" w:styleId="FooterChar">
+    <w:name w:val="Footer Char"/>
+    <w:basedOn w:val="DefaultParagraphFont"/>
+    <w:link w:val="Footer"/>
+    <w:uiPriority w:val="99"/>
+    <w:rsid w:val="00725E39"/>
+  </w:style>
+  <w:style w:type="character" w:customStyle="1" w:styleId="Heading1Char">
+    <w:name w:val="Heading 1 Char"/>
+    <w:basedOn w:val="DefaultParagraphFont"/>
+    <w:link w:val="Heading1"/>
+    <w:rsid w:val="009B08DF"/>
+    <w:rPr>
+      <w:rFonts w:ascii="Cambria" w:eastAsia="Times New Roman" w:hAnsi="Cambria" w:cs="Cambria,Bold"/>
+      <w:b/>
+      <w:bCs/>
+      <w:caps/>
+      <w:sz w:val="24"/>
+      <w:szCs w:val="24"/>
+      <w:lang w:val="ro-RO"/>
+    </w:rPr>
   </w:style>
 </w:styles>
 </file>
@@ -2084,4 +3867,16 @@
     </a:ext>
   </a:extLst>
 </a:theme>
+</file>
+
+<file path=customXml/item1.xml><?xml version="1.0" encoding="utf-8"?>
+<b:Sources xmlns:b="http://schemas.openxmlformats.org/officeDocument/2006/bibliography" xmlns="http://schemas.openxmlformats.org/officeDocument/2006/bibliography" SelectedStyle="\APASixthEditionOfficeOnline.xsl" StyleName="APA" Version="6"/>
+</file>
+
+<file path=customXml/itemProps1.xml><?xml version="1.0" encoding="utf-8"?>
+<ds:datastoreItem xmlns:ds="http://schemas.openxmlformats.org/officeDocument/2006/customXml" ds:itemID="{D6D6AA60-4CB0-42FE-A7C3-172371FF8482}">
+  <ds:schemaRefs>
+    <ds:schemaRef ds:uri="http://schemas.openxmlformats.org/officeDocument/2006/bibliography"/>
+  </ds:schemaRefs>
+</ds:datastoreItem>
 </file>
</xml_diff>